<commit_message>
Update to build with window, update user manual, test data
</commit_message>
<xml_diff>
--- a/document/HuongDanSuDung_V0.1.docx
+++ b/document/HuongDanSuDung_V0.1.docx
@@ -237,6 +237,19 @@
       </w:r>
     </w:p>
     <w:p>
+      <w:r>
+        <w:t>Để mở ứng dụng, chạy tập tin “</w:t>
+      </w:r>
+      <w:r>
+        <w:t>QuanLyHoiDong.exe</w:t>
+      </w:r>
+      <w:r>
+        <w:t>”</w:t>
+      </w:r>
+      <w:bookmarkStart w:id="0" w:name="_GoBack"/>
+      <w:bookmarkEnd w:id="0"/>
+    </w:p>
+    <w:p>
       <w:pPr>
         <w:pStyle w:val="Heading1"/>
         <w:numPr>
@@ -292,6 +305,45 @@
                           </a:prstGeom>
                         </pic:spPr>
                       </pic:pic>
+                      <wps:wsp>
+                        <wps:cNvPr id="17" name="Right Arrow 17"/>
+                        <wps:cNvSpPr/>
+                        <wps:spPr>
+                          <a:xfrm rot="16200000">
+                            <a:off x="451780" y="336845"/>
+                            <a:ext cx="200660" cy="172720"/>
+                          </a:xfrm>
+                          <a:prstGeom prst="rightArrow">
+                            <a:avLst/>
+                          </a:prstGeom>
+                          <a:solidFill>
+                            <a:srgbClr val="FFFF00"/>
+                          </a:solidFill>
+                          <a:ln w="6350"/>
+                        </wps:spPr>
+                        <wps:style>
+                          <a:lnRef idx="2">
+                            <a:schemeClr val="accent1">
+                              <a:shade val="50000"/>
+                            </a:schemeClr>
+                          </a:lnRef>
+                          <a:fillRef idx="1">
+                            <a:schemeClr val="accent1"/>
+                          </a:fillRef>
+                          <a:effectRef idx="0">
+                            <a:schemeClr val="accent1"/>
+                          </a:effectRef>
+                          <a:fontRef idx="minor">
+                            <a:schemeClr val="lt1"/>
+                          </a:fontRef>
+                        </wps:style>
+                        <wps:bodyPr rot="0" spcFirstLastPara="0" vert="horz" wrap="square" lIns="91440" tIns="45720" rIns="91440" bIns="45720" numCol="1" spcCol="0" rtlCol="0" fromWordArt="0" anchor="ctr" anchorCtr="0" forceAA="0" compatLnSpc="1">
+                          <a:prstTxWarp prst="textNoShape">
+                            <a:avLst/>
+                          </a:prstTxWarp>
+                          <a:noAutofit/>
+                        </wps:bodyPr>
+                      </wps:wsp>
                     </wpc:wpc>
                   </a:graphicData>
                 </a:graphic>
@@ -300,7 +352,26 @@
           </mc:Choice>
           <mc:Fallback>
             <w:pict>
-              <v:group w14:anchorId="5E0100EC" id="Canvas 7" o:spid="_x0000_s1026" editas="canvas" style="width:6in;height:252pt;mso-position-horizontal-relative:char;mso-position-vertical-relative:line" coordsize="54864,32004" o:gfxdata="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">
+              <v:group w14:anchorId="11863A48" id="Canvas 7" o:spid="_x0000_s1026" editas="canvas" style="width:6in;height:252pt;mso-position-horizontal-relative:char;mso-position-vertical-relative:line" coordsize="54864,32004" o:gfxdata="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">
+                <v:shapetype id="_x0000_t75" coordsize="21600,21600" o:spt="75" o:preferrelative="t" path="m@4@5l@4@11@9@11@9@5xe" filled="f" stroked="f">
+                  <v:stroke joinstyle="miter"/>
+                  <v:formulas>
+                    <v:f eqn="if lineDrawn pixelLineWidth 0"/>
+                    <v:f eqn="sum @0 1 0"/>
+                    <v:f eqn="sum 0 0 @1"/>
+                    <v:f eqn="prod @2 1 2"/>
+                    <v:f eqn="prod @3 21600 pixelWidth"/>
+                    <v:f eqn="prod @3 21600 pixelHeight"/>
+                    <v:f eqn="sum @0 0 1"/>
+                    <v:f eqn="prod @6 1 2"/>
+                    <v:f eqn="prod @7 21600 pixelWidth"/>
+                    <v:f eqn="sum @8 21600 0"/>
+                    <v:f eqn="prod @7 21600 pixelHeight"/>
+                    <v:f eqn="sum @10 21600 0"/>
+                  </v:formulas>
+                  <v:path o:extrusionok="f" gradientshapeok="t" o:connecttype="rect"/>
+                  <o:lock v:ext="edit" aspectratio="t"/>
+                </v:shapetype>
                 <v:shape id="_x0000_s1027" type="#_x0000_t75" style="position:absolute;width:54864;height:32004;visibility:visible;mso-wrap-style:square">
                   <v:fill o:detectmouseclick="t"/>
                   <v:path o:connecttype="none"/>
@@ -309,6 +380,23 @@
                   <v:imagedata r:id="rId8" o:title=""/>
                   <v:path arrowok="t"/>
                 </v:shape>
+                <v:shapetype id="_x0000_t13" coordsize="21600,21600" o:spt="13" adj="16200,5400" path="m@0,l@0@1,0@1,0@2@0@2@0,21600,21600,10800xe">
+                  <v:stroke joinstyle="miter"/>
+                  <v:formulas>
+                    <v:f eqn="val #0"/>
+                    <v:f eqn="val #1"/>
+                    <v:f eqn="sum height 0 #1"/>
+                    <v:f eqn="sum 10800 0 #1"/>
+                    <v:f eqn="sum width 0 #0"/>
+                    <v:f eqn="prod @4 @3 10800"/>
+                    <v:f eqn="sum width 0 @5"/>
+                  </v:formulas>
+                  <v:path o:connecttype="custom" o:connectlocs="@0,0;0,10800;@0,21600;21600,10800" o:connectangles="270,180,90,0" textboxrect="0,@1,@6,@2"/>
+                  <v:handles>
+                    <v:h position="#0,#1" xrange="0,21600" yrange="0,10800"/>
+                  </v:handles>
+                </v:shapetype>
+                <v:shape id="Right Arrow 17" o:spid="_x0000_s1029" type="#_x0000_t13" style="position:absolute;left:4517;top:3368;width:2007;height:1727;rotation:-90;visibility:visible;mso-wrap-style:square;v-text-anchor:middle" o:gfxdata="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" adj="12304" fillcolor="yellow" strokecolor="#243f60 [1604]" strokeweight=".5pt"/>
                 <w10:anchorlock/>
               </v:group>
             </w:pict>
@@ -316,6 +404,18 @@
         </mc:AlternateContent>
       </w:r>
     </w:p>
+    <w:p>
+      <w:r>
+        <w:t>Khi thông tin Nữ tu</w:t>
+      </w:r>
+      <w:r>
+        <w:t xml:space="preserve"> </w:t>
+      </w:r>
+      <w:r>
+        <w:t>thay đổi (vd: cập nhật, thêm mới, v.v.v), click chuột phải, chọn “Tải lại” để cập nhật lại danh sách</w:t>
+      </w:r>
+    </w:p>
+    <w:p/>
     <w:p>
       <w:pPr>
         <w:pStyle w:val="ListParagraph"/>
@@ -443,19 +543,16 @@
     </w:p>
     <w:p>
       <w:r>
+        <w:lastRenderedPageBreak/>
         <w:t>Chọn “Thêm nữ tu” &gt; Nhập thông tin &gt; Lưu (Save)</w:t>
       </w:r>
     </w:p>
-    <w:p>
-      <w:bookmarkStart w:id="0" w:name="_GoBack"/>
-      <w:bookmarkEnd w:id="0"/>
-    </w:p>
+    <w:p/>
     <w:p>
       <w:pPr>
         <w:pStyle w:val="Heading3"/>
       </w:pPr>
       <w:r>
-        <w:lastRenderedPageBreak/>
         <w:t>Nhập dữ liệu</w:t>
       </w:r>
       <w:r>
@@ -678,6 +775,29 @@
         </mc:AlternateContent>
       </w:r>
     </w:p>
+    <w:p>
+      <w:r>
+        <w:t>(Tham khảo tập tin “</w:t>
+      </w:r>
+      <w:r>
+        <w:t>du_lieu_mau</w:t>
+      </w:r>
+      <w:r>
+        <w:t>/</w:t>
+      </w:r>
+      <w:r>
+        <w:t>nu_tu</w:t>
+      </w:r>
+      <w:r>
+        <w:t xml:space="preserve">.csv” về các thông tin của </w:t>
+      </w:r>
+      <w:r>
+        <w:t>Nữ tu</w:t>
+      </w:r>
+      <w:r>
+        <w:t xml:space="preserve"> cần nhập vào)</w:t>
+      </w:r>
+    </w:p>
     <w:p/>
     <w:p/>
     <w:p>
@@ -715,7 +835,7 @@
                       <wpc:whole/>
                       <pic:pic xmlns:pic="http://schemas.openxmlformats.org/drawingml/2006/picture">
                         <pic:nvPicPr>
-                          <pic:cNvPr id="6" name="Picture 6"/>
+                          <pic:cNvPr id="18" name="Picture 18"/>
                           <pic:cNvPicPr>
                             <a:picLocks noChangeAspect="1"/>
                           </pic:cNvPicPr>
@@ -729,13 +849,52 @@
                         <pic:spPr>
                           <a:xfrm>
                             <a:off x="0" y="0"/>
-                            <a:ext cx="5486400" cy="2943225"/>
+                            <a:ext cx="5486400" cy="2971800"/>
                           </a:xfrm>
                           <a:prstGeom prst="rect">
                             <a:avLst/>
                           </a:prstGeom>
                         </pic:spPr>
                       </pic:pic>
+                      <wps:wsp>
+                        <wps:cNvPr id="16" name="Right Arrow 16"/>
+                        <wps:cNvSpPr/>
+                        <wps:spPr>
+                          <a:xfrm rot="13875511">
+                            <a:off x="629642" y="261893"/>
+                            <a:ext cx="169728" cy="180999"/>
+                          </a:xfrm>
+                          <a:prstGeom prst="rightArrow">
+                            <a:avLst/>
+                          </a:prstGeom>
+                          <a:solidFill>
+                            <a:srgbClr val="FFFF00"/>
+                          </a:solidFill>
+                          <a:ln w="6350"/>
+                        </wps:spPr>
+                        <wps:style>
+                          <a:lnRef idx="2">
+                            <a:schemeClr val="accent1">
+                              <a:shade val="50000"/>
+                            </a:schemeClr>
+                          </a:lnRef>
+                          <a:fillRef idx="1">
+                            <a:schemeClr val="accent1"/>
+                          </a:fillRef>
+                          <a:effectRef idx="0">
+                            <a:schemeClr val="accent1"/>
+                          </a:effectRef>
+                          <a:fontRef idx="minor">
+                            <a:schemeClr val="lt1"/>
+                          </a:fontRef>
+                        </wps:style>
+                        <wps:bodyPr rot="0" spcFirstLastPara="0" vert="horz" wrap="square" lIns="91440" tIns="45720" rIns="91440" bIns="45720" numCol="1" spcCol="0" rtlCol="0" fromWordArt="0" anchor="ctr" anchorCtr="0" forceAA="0" compatLnSpc="1">
+                          <a:prstTxWarp prst="textNoShape">
+                            <a:avLst/>
+                          </a:prstTxWarp>
+                          <a:noAutofit/>
+                        </wps:bodyPr>
+                      </wps:wsp>
                     </wpc:wpc>
                   </a:graphicData>
                 </a:graphic>
@@ -744,15 +903,16 @@
           </mc:Choice>
           <mc:Fallback>
             <w:pict>
-              <v:group w14:anchorId="608ED50F" id="Canvas 5" o:spid="_x0000_s1026" editas="canvas" style="width:6in;height:252pt;mso-position-horizontal-relative:char;mso-position-vertical-relative:line" coordsize="54864,32004" o:gfxdata="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">
+              <v:group w14:anchorId="2B4328D0" id="Canvas 5" o:spid="_x0000_s1026" editas="canvas" style="width:6in;height:252pt;mso-position-horizontal-relative:char;mso-position-vertical-relative:line" coordsize="54864,32004" o:gfxdata="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">
                 <v:shape id="_x0000_s1027" type="#_x0000_t75" style="position:absolute;width:54864;height:32004;visibility:visible;mso-wrap-style:square">
                   <v:fill o:detectmouseclick="t"/>
                   <v:path o:connecttype="none"/>
                 </v:shape>
-                <v:shape id="Picture 6" o:spid="_x0000_s1028" type="#_x0000_t75" style="position:absolute;width:54864;height:29432;visibility:visible;mso-wrap-style:square" o:gfxdata="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">
+                <v:shape id="Picture 18" o:spid="_x0000_s1028" type="#_x0000_t75" style="position:absolute;width:54864;height:29718;visibility:visible;mso-wrap-style:square" o:gfxdata="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">
                   <v:imagedata r:id="rId14" o:title=""/>
                   <v:path arrowok="t"/>
                 </v:shape>
+                <v:shape id="Right Arrow 16" o:spid="_x0000_s1029" type="#_x0000_t13" style="position:absolute;left:6296;top:2619;width:1697;height:1810;rotation:-8437202fd;visibility:visible;mso-wrap-style:square;v-text-anchor:middle" o:gfxdata="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" adj="10800" fillcolor="yellow" strokecolor="#243f60 [1604]" strokeweight=".5pt"/>
                 <w10:anchorlock/>
               </v:group>
             </w:pict>
@@ -760,6 +920,64 @@
         </mc:AlternateContent>
       </w:r>
     </w:p>
+    <w:p>
+      <w:r>
+        <w:t>Để thêm cộng đoàn</w:t>
+      </w:r>
+    </w:p>
+    <w:p>
+      <w:pPr>
+        <w:pStyle w:val="ListParagraph"/>
+        <w:numPr>
+          <w:ilvl w:val="0"/>
+          <w:numId w:val="7"/>
+        </w:numPr>
+      </w:pPr>
+      <w:r>
+        <w:t>Click chuột phải, chọn “Thêm”, nhập thông tin cộng đoàn</w:t>
+      </w:r>
+    </w:p>
+    <w:p>
+      <w:pPr>
+        <w:pStyle w:val="ListParagraph"/>
+        <w:numPr>
+          <w:ilvl w:val="0"/>
+          <w:numId w:val="7"/>
+        </w:numPr>
+      </w:pPr>
+      <w:r>
+        <w:t>Click chuột phả, chọn “Nhập từ tập tin”, chọn tập tin để nhập</w:t>
+      </w:r>
+    </w:p>
+    <w:p>
+      <w:pPr>
+        <w:pStyle w:val="ListParagraph"/>
+      </w:pPr>
+      <w:r>
+        <w:t xml:space="preserve">(Tham khảo tập tin </w:t>
+      </w:r>
+      <w:r>
+        <w:t>“</w:t>
+      </w:r>
+      <w:r>
+        <w:t>du_lieu_mau</w:t>
+      </w:r>
+      <w:r>
+        <w:t>/</w:t>
+      </w:r>
+      <w:r>
+        <w:t>cong_doan</w:t>
+      </w:r>
+      <w:r>
+        <w:t>.csv” về các thông tin của cộng đoàn cần nhập vào)</w:t>
+      </w:r>
+    </w:p>
+    <w:p>
+      <w:r>
+        <w:t>Khi thông tin Cộng đoàn thay đổi (vd: cập nhật, thêm mới, v.v.v), click chuột phải, chọn “Tải lại” để cập nhật lại danh sách.</w:t>
+      </w:r>
+    </w:p>
+    <w:p/>
     <w:p/>
     <w:p/>
     <w:sectPr>
@@ -775,6 +993,118 @@
 <file path=word/numbering.xml><?xml version="1.0" encoding="utf-8"?>
 <w:numbering xmlns:wpc="http://schemas.microsoft.com/office/word/2010/wordprocessingCanvas" xmlns:mc="http://schemas.openxmlformats.org/markup-compatibility/2006" xmlns:o="urn:schemas-microsoft-com:office:office" xmlns:r="http://schemas.openxmlformats.org/officeDocument/2006/relationships" xmlns:m="http://schemas.openxmlformats.org/officeDocument/2006/math" xmlns:v="urn:schemas-microsoft-com:vml" xmlns:wp14="http://schemas.microsoft.com/office/word/2010/wordprocessingDrawing" xmlns:wp="http://schemas.openxmlformats.org/drawingml/2006/wordprocessingDrawing" xmlns:w10="urn:schemas-microsoft-com:office:word" xmlns:w="http://schemas.openxmlformats.org/wordprocessingml/2006/main" xmlns:w14="http://schemas.microsoft.com/office/word/2010/wordml" xmlns:w15="http://schemas.microsoft.com/office/word/2012/wordml" xmlns:wpg="http://schemas.microsoft.com/office/word/2010/wordprocessingGroup" xmlns:wpi="http://schemas.microsoft.com/office/word/2010/wordprocessingInk" xmlns:wne="http://schemas.microsoft.com/office/word/2006/wordml" xmlns:wps="http://schemas.microsoft.com/office/word/2010/wordprocessingShape" mc:Ignorable="w14 w15 wp14">
   <w:abstractNum w:abstractNumId="0" w15:restartNumberingAfterBreak="0">
+    <w:nsid w:val="01AB3B21"/>
+    <w:multiLevelType w:val="hybridMultilevel"/>
+    <w:tmpl w:val="BA303D2A"/>
+    <w:lvl w:ilvl="0" w:tplc="FD4CD7AE">
+      <w:numFmt w:val="bullet"/>
+      <w:lvlText w:val="-"/>
+      <w:lvlJc w:val="left"/>
+      <w:pPr>
+        <w:ind w:left="720" w:hanging="360"/>
+      </w:pPr>
+      <w:rPr>
+        <w:rFonts w:ascii="Calibri" w:eastAsiaTheme="minorEastAsia" w:hAnsi="Calibri" w:cs="Calibri" w:hint="default"/>
+      </w:rPr>
+    </w:lvl>
+    <w:lvl w:ilvl="1" w:tplc="04090003" w:tentative="1">
+      <w:start w:val="1"/>
+      <w:numFmt w:val="bullet"/>
+      <w:lvlText w:val="o"/>
+      <w:lvlJc w:val="left"/>
+      <w:pPr>
+        <w:ind w:left="1440" w:hanging="360"/>
+      </w:pPr>
+      <w:rPr>
+        <w:rFonts w:ascii="Courier New" w:hAnsi="Courier New" w:cs="Courier New" w:hint="default"/>
+      </w:rPr>
+    </w:lvl>
+    <w:lvl w:ilvl="2" w:tplc="04090005" w:tentative="1">
+      <w:start w:val="1"/>
+      <w:numFmt w:val="bullet"/>
+      <w:lvlText w:val=""/>
+      <w:lvlJc w:val="left"/>
+      <w:pPr>
+        <w:ind w:left="2160" w:hanging="360"/>
+      </w:pPr>
+      <w:rPr>
+        <w:rFonts w:ascii="Wingdings" w:hAnsi="Wingdings" w:hint="default"/>
+      </w:rPr>
+    </w:lvl>
+    <w:lvl w:ilvl="3" w:tplc="04090001" w:tentative="1">
+      <w:start w:val="1"/>
+      <w:numFmt w:val="bullet"/>
+      <w:lvlText w:val=""/>
+      <w:lvlJc w:val="left"/>
+      <w:pPr>
+        <w:ind w:left="2880" w:hanging="360"/>
+      </w:pPr>
+      <w:rPr>
+        <w:rFonts w:ascii="Symbol" w:hAnsi="Symbol" w:hint="default"/>
+      </w:rPr>
+    </w:lvl>
+    <w:lvl w:ilvl="4" w:tplc="04090003" w:tentative="1">
+      <w:start w:val="1"/>
+      <w:numFmt w:val="bullet"/>
+      <w:lvlText w:val="o"/>
+      <w:lvlJc w:val="left"/>
+      <w:pPr>
+        <w:ind w:left="3600" w:hanging="360"/>
+      </w:pPr>
+      <w:rPr>
+        <w:rFonts w:ascii="Courier New" w:hAnsi="Courier New" w:cs="Courier New" w:hint="default"/>
+      </w:rPr>
+    </w:lvl>
+    <w:lvl w:ilvl="5" w:tplc="04090005" w:tentative="1">
+      <w:start w:val="1"/>
+      <w:numFmt w:val="bullet"/>
+      <w:lvlText w:val=""/>
+      <w:lvlJc w:val="left"/>
+      <w:pPr>
+        <w:ind w:left="4320" w:hanging="360"/>
+      </w:pPr>
+      <w:rPr>
+        <w:rFonts w:ascii="Wingdings" w:hAnsi="Wingdings" w:hint="default"/>
+      </w:rPr>
+    </w:lvl>
+    <w:lvl w:ilvl="6" w:tplc="04090001" w:tentative="1">
+      <w:start w:val="1"/>
+      <w:numFmt w:val="bullet"/>
+      <w:lvlText w:val=""/>
+      <w:lvlJc w:val="left"/>
+      <w:pPr>
+        <w:ind w:left="5040" w:hanging="360"/>
+      </w:pPr>
+      <w:rPr>
+        <w:rFonts w:ascii="Symbol" w:hAnsi="Symbol" w:hint="default"/>
+      </w:rPr>
+    </w:lvl>
+    <w:lvl w:ilvl="7" w:tplc="04090003" w:tentative="1">
+      <w:start w:val="1"/>
+      <w:numFmt w:val="bullet"/>
+      <w:lvlText w:val="o"/>
+      <w:lvlJc w:val="left"/>
+      <w:pPr>
+        <w:ind w:left="5760" w:hanging="360"/>
+      </w:pPr>
+      <w:rPr>
+        <w:rFonts w:ascii="Courier New" w:hAnsi="Courier New" w:cs="Courier New" w:hint="default"/>
+      </w:rPr>
+    </w:lvl>
+    <w:lvl w:ilvl="8" w:tplc="04090005" w:tentative="1">
+      <w:start w:val="1"/>
+      <w:numFmt w:val="bullet"/>
+      <w:lvlText w:val=""/>
+      <w:lvlJc w:val="left"/>
+      <w:pPr>
+        <w:ind w:left="6480" w:hanging="360"/>
+      </w:pPr>
+      <w:rPr>
+        <w:rFonts w:ascii="Wingdings" w:hAnsi="Wingdings" w:hint="default"/>
+      </w:rPr>
+    </w:lvl>
+  </w:abstractNum>
+  <w:abstractNum w:abstractNumId="1" w15:restartNumberingAfterBreak="0">
     <w:nsid w:val="0B81102E"/>
     <w:multiLevelType w:val="multilevel"/>
     <w:tmpl w:val="04090025"/>
@@ -869,7 +1199,7 @@
       </w:pPr>
     </w:lvl>
   </w:abstractNum>
-  <w:abstractNum w:abstractNumId="1" w15:restartNumberingAfterBreak="0">
+  <w:abstractNum w:abstractNumId="2" w15:restartNumberingAfterBreak="0">
     <w:nsid w:val="2AF66D94"/>
     <w:multiLevelType w:val="multilevel"/>
     <w:tmpl w:val="0409001F"/>
@@ -955,7 +1285,7 @@
       </w:pPr>
     </w:lvl>
   </w:abstractNum>
-  <w:abstractNum w:abstractNumId="2" w15:restartNumberingAfterBreak="0">
+  <w:abstractNum w:abstractNumId="3" w15:restartNumberingAfterBreak="0">
     <w:nsid w:val="41701B68"/>
     <w:multiLevelType w:val="multilevel"/>
     <w:tmpl w:val="32A437E2"/>
@@ -1041,7 +1371,7 @@
       </w:pPr>
     </w:lvl>
   </w:abstractNum>
-  <w:abstractNum w:abstractNumId="3" w15:restartNumberingAfterBreak="0">
+  <w:abstractNum w:abstractNumId="4" w15:restartNumberingAfterBreak="0">
     <w:nsid w:val="4A904156"/>
     <w:multiLevelType w:val="hybridMultilevel"/>
     <w:tmpl w:val="756889E4"/>
@@ -1131,21 +1461,24 @@
     </w:lvl>
   </w:abstractNum>
   <w:num w:numId="1">
+    <w:abstractNumId w:val="3"/>
+  </w:num>
+  <w:num w:numId="2">
+    <w:abstractNumId w:val="4"/>
+  </w:num>
+  <w:num w:numId="3">
+    <w:abstractNumId w:val="3"/>
+  </w:num>
+  <w:num w:numId="4">
     <w:abstractNumId w:val="2"/>
   </w:num>
-  <w:num w:numId="2">
-    <w:abstractNumId w:val="3"/>
-  </w:num>
-  <w:num w:numId="3">
-    <w:abstractNumId w:val="2"/>
-  </w:num>
-  <w:num w:numId="4">
+  <w:num w:numId="5">
     <w:abstractNumId w:val="1"/>
   </w:num>
-  <w:num w:numId="5">
-    <w:abstractNumId w:val="0"/>
+  <w:num w:numId="6">
+    <w:abstractNumId w:val="1"/>
   </w:num>
-  <w:num w:numId="6">
+  <w:num w:numId="7">
     <w:abstractNumId w:val="0"/>
   </w:num>
 </w:numbering>

</xml_diff>